<commit_message>
fixed title on v334 to v340 documentation.docx
</commit_message>
<xml_diff>
--- a/Translation/v3.3.4 to v3.4.0/documentation.docx
+++ b/Translation/v3.3.4 to v3.4.0/documentation.docx
@@ -1,6 +1,6 @@
 
 <file path=word/document.xml><?xml version="1.0" encoding="utf-8"?>
-<w:document xmlns:wpc="http://schemas.microsoft.com/office/word/2010/wordprocessingCanvas" xmlns:cx="http://schemas.microsoft.com/office/drawing/2014/chartex" xmlns:cx1="http://schemas.microsoft.com/office/drawing/2015/9/8/chartex" xmlns:cx2="http://schemas.microsoft.com/office/drawing/2015/10/21/chartex" xmlns:cx3="http://schemas.microsoft.com/office/drawing/2016/5/9/chartex" xmlns:cx4="http://schemas.microsoft.com/office/drawing/2016/5/10/chartex" xmlns:cx5="http://schemas.microsoft.com/office/drawing/2016/5/11/chartex" xmlns:cx6="http://schemas.microsoft.com/office/drawing/2016/5/12/chartex" xmlns:cx7="http://schemas.microsoft.com/office/drawing/2016/5/13/chartex" xmlns:cx8="http://schemas.microsoft.com/office/drawing/2016/5/14/chartex" xmlns:mc="http://schemas.openxmlformats.org/markup-compatibility/2006" xmlns:aink="http://schemas.microsoft.com/office/drawing/2016/ink" xmlns:am3d="http://schemas.microsoft.com/office/drawing/2017/model3d" xmlns:o="urn:schemas-microsoft-com:office:office" xmlns:r="http://schemas.openxmlformats.org/officeDocument/2006/relationships" xmlns:m="http://schemas.openxmlformats.org/officeDocument/2006/math" xmlns:v="urn:schemas-microsoft-com:vml" xmlns:wp14="http://schemas.microsoft.com/office/word/2010/wordprocessingDrawing" xmlns:wp="http://schemas.openxmlformats.org/drawingml/2006/wordprocessingDrawing" xmlns:w10="urn:schemas-microsoft-com:office:word" xmlns:w="http://schemas.openxmlformats.org/wordprocessingml/2006/main" xmlns:w14="http://schemas.microsoft.com/office/word/2010/wordml" xmlns:w15="http://schemas.microsoft.com/office/word/2012/wordml" xmlns:w16cid="http://schemas.microsoft.com/office/word/2016/wordml/cid" xmlns:w16se="http://schemas.microsoft.com/office/word/2015/wordml/symex" xmlns:wpg="http://schemas.microsoft.com/office/word/2010/wordprocessingGroup" xmlns:wpi="http://schemas.microsoft.com/office/word/2010/wordprocessingInk" xmlns:wne="http://schemas.microsoft.com/office/word/2006/wordml" xmlns:wps="http://schemas.microsoft.com/office/word/2010/wordprocessingShape" mc:Ignorable="w14 w15 w16se w16cid wp14">
+<w:document xmlns:wpc="http://schemas.microsoft.com/office/word/2010/wordprocessingCanvas" xmlns:cx="http://schemas.microsoft.com/office/drawing/2014/chartex" xmlns:cx1="http://schemas.microsoft.com/office/drawing/2015/9/8/chartex" xmlns:mc="http://schemas.openxmlformats.org/markup-compatibility/2006" xmlns:o="urn:schemas-microsoft-com:office:office" xmlns:r="http://schemas.openxmlformats.org/officeDocument/2006/relationships" xmlns:m="http://schemas.openxmlformats.org/officeDocument/2006/math" xmlns:v="urn:schemas-microsoft-com:vml" xmlns:wp14="http://schemas.microsoft.com/office/word/2010/wordprocessingDrawing" xmlns:wp="http://schemas.openxmlformats.org/drawingml/2006/wordprocessingDrawing" xmlns:w10="urn:schemas-microsoft-com:office:word" xmlns:w="http://schemas.openxmlformats.org/wordprocessingml/2006/main" xmlns:w14="http://schemas.microsoft.com/office/word/2010/wordml" xmlns:w15="http://schemas.microsoft.com/office/word/2012/wordml" xmlns:w16se="http://schemas.microsoft.com/office/word/2015/wordml/symex" xmlns:wpg="http://schemas.microsoft.com/office/word/2010/wordprocessingGroup" xmlns:wpi="http://schemas.microsoft.com/office/word/2010/wordprocessingInk" xmlns:wne="http://schemas.microsoft.com/office/word/2006/wordml" xmlns:wps="http://schemas.microsoft.com/office/word/2010/wordprocessingShape" mc:Ignorable="w14 w15 w16se wp14">
   <w:body>
     <w:p>
       <w:pPr>
@@ -9,7 +9,6 @@
           <w:rFonts w:eastAsia="Times New Roman"/>
         </w:rPr>
       </w:pPr>
-      <w:bookmarkStart w:id="0" w:name="_GoBack"/>
       <w:r>
         <w:rPr>
           <w:rFonts w:eastAsia="Times New Roman"/>
@@ -20,7 +19,19 @@
         <w:rPr>
           <w:rFonts w:eastAsia="Times New Roman"/>
         </w:rPr>
-        <w:t>3.4.0</w:t>
+        <w:t>3.3</w:t>
+      </w:r>
+      <w:r>
+        <w:rPr>
+          <w:rFonts w:eastAsia="Times New Roman"/>
+        </w:rPr>
+        <w:t>.</w:t>
+      </w:r>
+      <w:r>
+        <w:rPr>
+          <w:rFonts w:eastAsia="Times New Roman"/>
+        </w:rPr>
+        <w:t>4</w:t>
       </w:r>
       <w:r>
         <w:rPr>
@@ -32,15 +43,34 @@
         <w:rPr>
           <w:rFonts w:eastAsia="Times New Roman"/>
         </w:rPr>
-        <w:t>3.3.4</w:t>
+        <w:t>3.</w:t>
       </w:r>
+      <w:r>
+        <w:rPr>
+          <w:rFonts w:eastAsia="Times New Roman"/>
+        </w:rPr>
+        <w:t>4</w:t>
+      </w:r>
+      <w:r>
+        <w:rPr>
+          <w:rFonts w:eastAsia="Times New Roman"/>
+        </w:rPr>
+        <w:t>.</w:t>
+      </w:r>
+      <w:r>
+        <w:rPr>
+          <w:rFonts w:eastAsia="Times New Roman"/>
+        </w:rPr>
+        <w:t>0</w:t>
+      </w:r>
+      <w:bookmarkStart w:id="0" w:name="_GoBack"/>
+      <w:bookmarkEnd w:id="0"/>
       <w:r>
         <w:rPr>
           <w:rFonts w:eastAsia="Times New Roman"/>
         </w:rPr>
         <w:t xml:space="preserve"> Translation</w:t>
       </w:r>
-      <w:bookmarkEnd w:id="0"/>
     </w:p>
     <w:p>
       <w:r>
@@ -9381,15 +9411,7 @@
                 <w:sz w:val="18"/>
                 <w:szCs w:val="18"/>
               </w:rPr>
-              <w:t xml:space="preserve">Procedure </w:t>
-            </w:r>
-            <w:r>
-              <w:rPr>
-                <w:rFonts w:eastAsia="Times New Roman" w:cstheme="minorHAnsi"/>
-                <w:sz w:val="18"/>
-                <w:szCs w:val="18"/>
-              </w:rPr>
-              <w:t>Complication</w:t>
+              <w:t>Procedure Complication</w:t>
             </w:r>
           </w:p>
         </w:tc>
@@ -11435,22 +11457,7 @@
     </w:p>
     <w:p>
       <w:r>
-        <w:t>Move</w:t>
-      </w:r>
-      <w:r>
-        <w:t>d</w:t>
-      </w:r>
-      <w:r>
-        <w:t xml:space="preserve"> </w:t>
-      </w:r>
-      <w:r>
-        <w:t xml:space="preserve">outside of </w:t>
-      </w:r>
-      <w:r>
-        <w:t>eAirway.ConfirmationGroup</w:t>
-      </w:r>
-      <w:r>
-        <w:t>.</w:t>
+        <w:t>Moved outside of eAirway.ConfirmationGroup.</w:t>
       </w:r>
     </w:p>
     <w:p>
@@ -12759,7 +12766,7 @@
 </file>
 
 <file path=word/endnotes.xml><?xml version="1.0" encoding="utf-8"?>
-<w:endnotes xmlns:wpc="http://schemas.microsoft.com/office/word/2010/wordprocessingCanvas" xmlns:cx="http://schemas.microsoft.com/office/drawing/2014/chartex" xmlns:cx1="http://schemas.microsoft.com/office/drawing/2015/9/8/chartex" xmlns:cx2="http://schemas.microsoft.com/office/drawing/2015/10/21/chartex" xmlns:cx3="http://schemas.microsoft.com/office/drawing/2016/5/9/chartex" xmlns:cx4="http://schemas.microsoft.com/office/drawing/2016/5/10/chartex" xmlns:cx5="http://schemas.microsoft.com/office/drawing/2016/5/11/chartex" xmlns:cx6="http://schemas.microsoft.com/office/drawing/2016/5/12/chartex" xmlns:cx7="http://schemas.microsoft.com/office/drawing/2016/5/13/chartex" xmlns:cx8="http://schemas.microsoft.com/office/drawing/2016/5/14/chartex" xmlns:mc="http://schemas.openxmlformats.org/markup-compatibility/2006" xmlns:aink="http://schemas.microsoft.com/office/drawing/2016/ink" xmlns:am3d="http://schemas.microsoft.com/office/drawing/2017/model3d" xmlns:o="urn:schemas-microsoft-com:office:office" xmlns:r="http://schemas.openxmlformats.org/officeDocument/2006/relationships" xmlns:m="http://schemas.openxmlformats.org/officeDocument/2006/math" xmlns:v="urn:schemas-microsoft-com:vml" xmlns:wp14="http://schemas.microsoft.com/office/word/2010/wordprocessingDrawing" xmlns:wp="http://schemas.openxmlformats.org/drawingml/2006/wordprocessingDrawing" xmlns:w10="urn:schemas-microsoft-com:office:word" xmlns:w="http://schemas.openxmlformats.org/wordprocessingml/2006/main" xmlns:w14="http://schemas.microsoft.com/office/word/2010/wordml" xmlns:w15="http://schemas.microsoft.com/office/word/2012/wordml" xmlns:w16cid="http://schemas.microsoft.com/office/word/2016/wordml/cid" xmlns:w16se="http://schemas.microsoft.com/office/word/2015/wordml/symex" xmlns:wpg="http://schemas.microsoft.com/office/word/2010/wordprocessingGroup" xmlns:wpi="http://schemas.microsoft.com/office/word/2010/wordprocessingInk" xmlns:wne="http://schemas.microsoft.com/office/word/2006/wordml" xmlns:wps="http://schemas.microsoft.com/office/word/2010/wordprocessingShape" mc:Ignorable="w14 w15 w16se w16cid wp14">
+<w:endnotes xmlns:wpc="http://schemas.microsoft.com/office/word/2010/wordprocessingCanvas" xmlns:cx="http://schemas.microsoft.com/office/drawing/2014/chartex" xmlns:cx1="http://schemas.microsoft.com/office/drawing/2015/9/8/chartex" xmlns:mc="http://schemas.openxmlformats.org/markup-compatibility/2006" xmlns:o="urn:schemas-microsoft-com:office:office" xmlns:r="http://schemas.openxmlformats.org/officeDocument/2006/relationships" xmlns:m="http://schemas.openxmlformats.org/officeDocument/2006/math" xmlns:v="urn:schemas-microsoft-com:vml" xmlns:wp14="http://schemas.microsoft.com/office/word/2010/wordprocessingDrawing" xmlns:wp="http://schemas.openxmlformats.org/drawingml/2006/wordprocessingDrawing" xmlns:w10="urn:schemas-microsoft-com:office:word" xmlns:w="http://schemas.openxmlformats.org/wordprocessingml/2006/main" xmlns:w14="http://schemas.microsoft.com/office/word/2010/wordml" xmlns:w15="http://schemas.microsoft.com/office/word/2012/wordml" xmlns:w16se="http://schemas.microsoft.com/office/word/2015/wordml/symex" xmlns:wpg="http://schemas.microsoft.com/office/word/2010/wordprocessingGroup" xmlns:wpi="http://schemas.microsoft.com/office/word/2010/wordprocessingInk" xmlns:wne="http://schemas.microsoft.com/office/word/2006/wordml" xmlns:wps="http://schemas.microsoft.com/office/word/2010/wordprocessingShape" mc:Ignorable="w14 w15 w16se wp14">
   <w:endnote w:type="separator" w:id="-1">
     <w:p>
       <w:pPr>
@@ -12784,7 +12791,7 @@
 </file>
 
 <file path=word/footer1.xml><?xml version="1.0" encoding="utf-8"?>
-<w:ftr xmlns:wpc="http://schemas.microsoft.com/office/word/2010/wordprocessingCanvas" xmlns:cx="http://schemas.microsoft.com/office/drawing/2014/chartex" xmlns:cx1="http://schemas.microsoft.com/office/drawing/2015/9/8/chartex" xmlns:cx2="http://schemas.microsoft.com/office/drawing/2015/10/21/chartex" xmlns:cx3="http://schemas.microsoft.com/office/drawing/2016/5/9/chartex" xmlns:cx4="http://schemas.microsoft.com/office/drawing/2016/5/10/chartex" xmlns:cx5="http://schemas.microsoft.com/office/drawing/2016/5/11/chartex" xmlns:cx6="http://schemas.microsoft.com/office/drawing/2016/5/12/chartex" xmlns:cx7="http://schemas.microsoft.com/office/drawing/2016/5/13/chartex" xmlns:cx8="http://schemas.microsoft.com/office/drawing/2016/5/14/chartex" xmlns:mc="http://schemas.openxmlformats.org/markup-compatibility/2006" xmlns:aink="http://schemas.microsoft.com/office/drawing/2016/ink" xmlns:am3d="http://schemas.microsoft.com/office/drawing/2017/model3d" xmlns:o="urn:schemas-microsoft-com:office:office" xmlns:r="http://schemas.openxmlformats.org/officeDocument/2006/relationships" xmlns:m="http://schemas.openxmlformats.org/officeDocument/2006/math" xmlns:v="urn:schemas-microsoft-com:vml" xmlns:wp14="http://schemas.microsoft.com/office/word/2010/wordprocessingDrawing" xmlns:wp="http://schemas.openxmlformats.org/drawingml/2006/wordprocessingDrawing" xmlns:w10="urn:schemas-microsoft-com:office:word" xmlns:w="http://schemas.openxmlformats.org/wordprocessingml/2006/main" xmlns:w14="http://schemas.microsoft.com/office/word/2010/wordml" xmlns:w15="http://schemas.microsoft.com/office/word/2012/wordml" xmlns:w16cid="http://schemas.microsoft.com/office/word/2016/wordml/cid" xmlns:w16se="http://schemas.microsoft.com/office/word/2015/wordml/symex" xmlns:wpg="http://schemas.microsoft.com/office/word/2010/wordprocessingGroup" xmlns:wpi="http://schemas.microsoft.com/office/word/2010/wordprocessingInk" xmlns:wne="http://schemas.microsoft.com/office/word/2006/wordml" xmlns:wps="http://schemas.microsoft.com/office/word/2010/wordprocessingShape" mc:Ignorable="w14 w15 w16se w16cid wp14">
+<w:ftr xmlns:wpc="http://schemas.microsoft.com/office/word/2010/wordprocessingCanvas" xmlns:cx="http://schemas.microsoft.com/office/drawing/2014/chartex" xmlns:cx1="http://schemas.microsoft.com/office/drawing/2015/9/8/chartex" xmlns:mc="http://schemas.openxmlformats.org/markup-compatibility/2006" xmlns:o="urn:schemas-microsoft-com:office:office" xmlns:r="http://schemas.openxmlformats.org/officeDocument/2006/relationships" xmlns:m="http://schemas.openxmlformats.org/officeDocument/2006/math" xmlns:v="urn:schemas-microsoft-com:vml" xmlns:wp14="http://schemas.microsoft.com/office/word/2010/wordprocessingDrawing" xmlns:wp="http://schemas.openxmlformats.org/drawingml/2006/wordprocessingDrawing" xmlns:w10="urn:schemas-microsoft-com:office:word" xmlns:w="http://schemas.openxmlformats.org/wordprocessingml/2006/main" xmlns:w14="http://schemas.microsoft.com/office/word/2010/wordml" xmlns:w15="http://schemas.microsoft.com/office/word/2012/wordml" xmlns:w16se="http://schemas.microsoft.com/office/word/2015/wordml/symex" xmlns:wpg="http://schemas.microsoft.com/office/word/2010/wordprocessingGroup" xmlns:wpi="http://schemas.microsoft.com/office/word/2010/wordprocessingInk" xmlns:wne="http://schemas.microsoft.com/office/word/2006/wordml" xmlns:wps="http://schemas.microsoft.com/office/word/2010/wordprocessingShape" mc:Ignorable="w14 w15 w16se wp14">
   <w:sdt>
     <w:sdtPr>
       <w:id w:val="1223571379"/>
@@ -12838,7 +12845,7 @@
 </file>
 
 <file path=word/footnotes.xml><?xml version="1.0" encoding="utf-8"?>
-<w:footnotes xmlns:wpc="http://schemas.microsoft.com/office/word/2010/wordprocessingCanvas" xmlns:cx="http://schemas.microsoft.com/office/drawing/2014/chartex" xmlns:cx1="http://schemas.microsoft.com/office/drawing/2015/9/8/chartex" xmlns:cx2="http://schemas.microsoft.com/office/drawing/2015/10/21/chartex" xmlns:cx3="http://schemas.microsoft.com/office/drawing/2016/5/9/chartex" xmlns:cx4="http://schemas.microsoft.com/office/drawing/2016/5/10/chartex" xmlns:cx5="http://schemas.microsoft.com/office/drawing/2016/5/11/chartex" xmlns:cx6="http://schemas.microsoft.com/office/drawing/2016/5/12/chartex" xmlns:cx7="http://schemas.microsoft.com/office/drawing/2016/5/13/chartex" xmlns:cx8="http://schemas.microsoft.com/office/drawing/2016/5/14/chartex" xmlns:mc="http://schemas.openxmlformats.org/markup-compatibility/2006" xmlns:aink="http://schemas.microsoft.com/office/drawing/2016/ink" xmlns:am3d="http://schemas.microsoft.com/office/drawing/2017/model3d" xmlns:o="urn:schemas-microsoft-com:office:office" xmlns:r="http://schemas.openxmlformats.org/officeDocument/2006/relationships" xmlns:m="http://schemas.openxmlformats.org/officeDocument/2006/math" xmlns:v="urn:schemas-microsoft-com:vml" xmlns:wp14="http://schemas.microsoft.com/office/word/2010/wordprocessingDrawing" xmlns:wp="http://schemas.openxmlformats.org/drawingml/2006/wordprocessingDrawing" xmlns:w10="urn:schemas-microsoft-com:office:word" xmlns:w="http://schemas.openxmlformats.org/wordprocessingml/2006/main" xmlns:w14="http://schemas.microsoft.com/office/word/2010/wordml" xmlns:w15="http://schemas.microsoft.com/office/word/2012/wordml" xmlns:w16cid="http://schemas.microsoft.com/office/word/2016/wordml/cid" xmlns:w16se="http://schemas.microsoft.com/office/word/2015/wordml/symex" xmlns:wpg="http://schemas.microsoft.com/office/word/2010/wordprocessingGroup" xmlns:wpi="http://schemas.microsoft.com/office/word/2010/wordprocessingInk" xmlns:wne="http://schemas.microsoft.com/office/word/2006/wordml" xmlns:wps="http://schemas.microsoft.com/office/word/2010/wordprocessingShape" mc:Ignorable="w14 w15 w16se w16cid wp14">
+<w:footnotes xmlns:wpc="http://schemas.microsoft.com/office/word/2010/wordprocessingCanvas" xmlns:cx="http://schemas.microsoft.com/office/drawing/2014/chartex" xmlns:cx1="http://schemas.microsoft.com/office/drawing/2015/9/8/chartex" xmlns:mc="http://schemas.openxmlformats.org/markup-compatibility/2006" xmlns:o="urn:schemas-microsoft-com:office:office" xmlns:r="http://schemas.openxmlformats.org/officeDocument/2006/relationships" xmlns:m="http://schemas.openxmlformats.org/officeDocument/2006/math" xmlns:v="urn:schemas-microsoft-com:vml" xmlns:wp14="http://schemas.microsoft.com/office/word/2010/wordprocessingDrawing" xmlns:wp="http://schemas.openxmlformats.org/drawingml/2006/wordprocessingDrawing" xmlns:w10="urn:schemas-microsoft-com:office:word" xmlns:w="http://schemas.openxmlformats.org/wordprocessingml/2006/main" xmlns:w14="http://schemas.microsoft.com/office/word/2010/wordml" xmlns:w15="http://schemas.microsoft.com/office/word/2012/wordml" xmlns:w16se="http://schemas.microsoft.com/office/word/2015/wordml/symex" xmlns:wpg="http://schemas.microsoft.com/office/word/2010/wordprocessingGroup" xmlns:wpi="http://schemas.microsoft.com/office/word/2010/wordprocessingInk" xmlns:wne="http://schemas.microsoft.com/office/word/2006/wordml" xmlns:wps="http://schemas.microsoft.com/office/word/2010/wordprocessingShape" mc:Ignorable="w14 w15 w16se wp14">
   <w:footnote w:type="separator" w:id="-1">
     <w:p>
       <w:pPr>
@@ -12863,7 +12870,7 @@
 </file>
 
 <file path=word/numbering.xml><?xml version="1.0" encoding="utf-8"?>
-<w:numbering xmlns:wpc="http://schemas.microsoft.com/office/word/2010/wordprocessingCanvas" xmlns:cx="http://schemas.microsoft.com/office/drawing/2014/chartex" xmlns:cx1="http://schemas.microsoft.com/office/drawing/2015/9/8/chartex" xmlns:cx2="http://schemas.microsoft.com/office/drawing/2015/10/21/chartex" xmlns:cx3="http://schemas.microsoft.com/office/drawing/2016/5/9/chartex" xmlns:cx4="http://schemas.microsoft.com/office/drawing/2016/5/10/chartex" xmlns:cx5="http://schemas.microsoft.com/office/drawing/2016/5/11/chartex" xmlns:cx6="http://schemas.microsoft.com/office/drawing/2016/5/12/chartex" xmlns:cx7="http://schemas.microsoft.com/office/drawing/2016/5/13/chartex" xmlns:cx8="http://schemas.microsoft.com/office/drawing/2016/5/14/chartex" xmlns:mc="http://schemas.openxmlformats.org/markup-compatibility/2006" xmlns:aink="http://schemas.microsoft.com/office/drawing/2016/ink" xmlns:am3d="http://schemas.microsoft.com/office/drawing/2017/model3d" xmlns:o="urn:schemas-microsoft-com:office:office" xmlns:r="http://schemas.openxmlformats.org/officeDocument/2006/relationships" xmlns:m="http://schemas.openxmlformats.org/officeDocument/2006/math" xmlns:v="urn:schemas-microsoft-com:vml" xmlns:wp14="http://schemas.microsoft.com/office/word/2010/wordprocessingDrawing" xmlns:wp="http://schemas.openxmlformats.org/drawingml/2006/wordprocessingDrawing" xmlns:w10="urn:schemas-microsoft-com:office:word" xmlns:w="http://schemas.openxmlformats.org/wordprocessingml/2006/main" xmlns:w14="http://schemas.microsoft.com/office/word/2010/wordml" xmlns:w15="http://schemas.microsoft.com/office/word/2012/wordml" xmlns:w16cid="http://schemas.microsoft.com/office/word/2016/wordml/cid" xmlns:w16se="http://schemas.microsoft.com/office/word/2015/wordml/symex" xmlns:wpg="http://schemas.microsoft.com/office/word/2010/wordprocessingGroup" xmlns:wpi="http://schemas.microsoft.com/office/word/2010/wordprocessingInk" xmlns:wne="http://schemas.microsoft.com/office/word/2006/wordml" xmlns:wps="http://schemas.microsoft.com/office/word/2010/wordprocessingShape" mc:Ignorable="w14 w15 w16se w16cid wp14">
+<w:numbering xmlns:wpc="http://schemas.microsoft.com/office/word/2010/wordprocessingCanvas" xmlns:cx="http://schemas.microsoft.com/office/drawing/2014/chartex" xmlns:cx1="http://schemas.microsoft.com/office/drawing/2015/9/8/chartex" xmlns:mc="http://schemas.openxmlformats.org/markup-compatibility/2006" xmlns:o="urn:schemas-microsoft-com:office:office" xmlns:r="http://schemas.openxmlformats.org/officeDocument/2006/relationships" xmlns:m="http://schemas.openxmlformats.org/officeDocument/2006/math" xmlns:v="urn:schemas-microsoft-com:vml" xmlns:wp14="http://schemas.microsoft.com/office/word/2010/wordprocessingDrawing" xmlns:wp="http://schemas.openxmlformats.org/drawingml/2006/wordprocessingDrawing" xmlns:w10="urn:schemas-microsoft-com:office:word" xmlns:w="http://schemas.openxmlformats.org/wordprocessingml/2006/main" xmlns:w14="http://schemas.microsoft.com/office/word/2010/wordml" xmlns:w15="http://schemas.microsoft.com/office/word/2012/wordml" xmlns:w16se="http://schemas.microsoft.com/office/word/2015/wordml/symex" xmlns:wpg="http://schemas.microsoft.com/office/word/2010/wordprocessingGroup" xmlns:wpi="http://schemas.microsoft.com/office/word/2010/wordprocessingInk" xmlns:wne="http://schemas.microsoft.com/office/word/2006/wordml" xmlns:wps="http://schemas.microsoft.com/office/word/2010/wordprocessingShape" mc:Ignorable="w14 w15 w16se wp14">
   <w:abstractNum w:abstractNumId="0" w15:restartNumberingAfterBreak="0">
     <w:nsid w:val="660B09E4"/>
     <w:multiLevelType w:val="hybridMultilevel"/>
@@ -12983,7 +12990,7 @@
 </file>
 
 <file path=word/styles.xml><?xml version="1.0" encoding="utf-8"?>
-<w:styles xmlns:mc="http://schemas.openxmlformats.org/markup-compatibility/2006" xmlns:r="http://schemas.openxmlformats.org/officeDocument/2006/relationships" xmlns:w="http://schemas.openxmlformats.org/wordprocessingml/2006/main" xmlns:w14="http://schemas.microsoft.com/office/word/2010/wordml" xmlns:w15="http://schemas.microsoft.com/office/word/2012/wordml" xmlns:w16cid="http://schemas.microsoft.com/office/word/2016/wordml/cid" xmlns:w16se="http://schemas.microsoft.com/office/word/2015/wordml/symex" mc:Ignorable="w14 w15 w16se w16cid">
+<w:styles xmlns:mc="http://schemas.openxmlformats.org/markup-compatibility/2006" xmlns:r="http://schemas.openxmlformats.org/officeDocument/2006/relationships" xmlns:w="http://schemas.openxmlformats.org/wordprocessingml/2006/main" xmlns:w14="http://schemas.microsoft.com/office/word/2010/wordml" xmlns:w15="http://schemas.microsoft.com/office/word/2012/wordml" xmlns:w16se="http://schemas.microsoft.com/office/word/2015/wordml/symex" mc:Ignorable="w14 w15 w16se">
   <w:docDefaults>
     <w:rPrDefault>
       <w:rPr>
@@ -12999,7 +13006,7 @@
       </w:pPr>
     </w:pPrDefault>
   </w:docDefaults>
-  <w:latentStyles w:defLockedState="0" w:defUIPriority="99" w:defSemiHidden="0" w:defUnhideWhenUsed="0" w:defQFormat="0" w:count="375">
+  <w:latentStyles w:defLockedState="0" w:defUIPriority="99" w:defSemiHidden="0" w:defUnhideWhenUsed="0" w:defQFormat="0" w:count="371">
     <w:lsdException w:name="Normal" w:uiPriority="0" w:qFormat="1"/>
     <w:lsdException w:name="heading 1" w:uiPriority="9" w:qFormat="1"/>
     <w:lsdException w:name="heading 2" w:semiHidden="1" w:uiPriority="9" w:unhideWhenUsed="1" w:qFormat="1"/>
@@ -13154,7 +13161,7 @@
     <w:lsdException w:name="Table Web 2" w:semiHidden="1" w:unhideWhenUsed="1"/>
     <w:lsdException w:name="Table Web 3" w:semiHidden="1" w:unhideWhenUsed="1"/>
     <w:lsdException w:name="Balloon Text" w:semiHidden="1" w:unhideWhenUsed="1"/>
-    <w:lsdException w:name="Table Grid" w:semiHidden="1" w:uiPriority="39" w:unhideWhenUsed="1"/>
+    <w:lsdException w:name="Table Grid" w:uiPriority="39"/>
     <w:lsdException w:name="Table Theme" w:semiHidden="1" w:unhideWhenUsed="1"/>
     <w:lsdException w:name="Placeholder Text" w:semiHidden="1"/>
     <w:lsdException w:name="No Spacing" w:uiPriority="1" w:qFormat="1"/>
@@ -13371,10 +13378,6 @@
     <w:lsdException w:name="List Table 5 Dark Accent 6" w:uiPriority="50"/>
     <w:lsdException w:name="List Table 6 Colorful Accent 6" w:uiPriority="51"/>
     <w:lsdException w:name="List Table 7 Colorful Accent 6" w:uiPriority="52"/>
-    <w:lsdException w:name="Mention" w:semiHidden="1" w:unhideWhenUsed="1"/>
-    <w:lsdException w:name="Smart Hyperlink" w:semiHidden="1" w:unhideWhenUsed="1"/>
-    <w:lsdException w:name="Hashtag" w:semiHidden="1" w:unhideWhenUsed="1"/>
-    <w:lsdException w:name="Unresolved Mention" w:semiHidden="1" w:unhideWhenUsed="1"/>
   </w:latentStyles>
   <w:style w:type="paragraph" w:default="1" w:styleId="Normal">
     <w:name w:val="Normal"/>
@@ -13595,7 +13598,7 @@
       <w:contextualSpacing/>
     </w:pPr>
   </w:style>
-  <w:style w:type="character" w:styleId="UnresolvedMention">
+  <w:style w:type="character" w:customStyle="1" w:styleId="UnresolvedMention">
     <w:name w:val="Unresolved Mention"/>
     <w:basedOn w:val="DefaultParagraphFont"/>
     <w:uiPriority w:val="99"/>

</xml_diff>

<commit_message>
3.3.4-to-3.4.0 translation update to change mapping of eDisposition.19 Final Patient Acuity: * When v3.3.4 eDisposition.13 = 2813001 Critical (Red) and eDisposition.19 = 9915005 Worse: Change v3.4.0 eDisposition.19 from "Dead Without Resuscitation Efforts (Black)" to "Not Recorded" * When v3.3.4 eDisposition.13 = 2813007 Dead Without Resuscitation Efforts (Black) and eDisposition.19 = 9916001 Improved: Change v3.4.0 eDisposition.19 from "Critical (Red)" to "Dead Without Resuscitation Efforts (Black)"
</commit_message>
<xml_diff>
--- a/Translation/v3.3.4 to v3.4.0/documentation.docx
+++ b/Translation/v3.3.4 to v3.4.0/documentation.docx
@@ -1,6 +1,6 @@
 
 <file path=word/document.xml><?xml version="1.0" encoding="utf-8"?>
-<w:document xmlns:wpc="http://schemas.microsoft.com/office/word/2010/wordprocessingCanvas" xmlns:cx="http://schemas.microsoft.com/office/drawing/2014/chartex" xmlns:cx1="http://schemas.microsoft.com/office/drawing/2015/9/8/chartex" xmlns:mc="http://schemas.openxmlformats.org/markup-compatibility/2006" xmlns:o="urn:schemas-microsoft-com:office:office" xmlns:r="http://schemas.openxmlformats.org/officeDocument/2006/relationships" xmlns:m="http://schemas.openxmlformats.org/officeDocument/2006/math" xmlns:v="urn:schemas-microsoft-com:vml" xmlns:wp14="http://schemas.microsoft.com/office/word/2010/wordprocessingDrawing" xmlns:wp="http://schemas.openxmlformats.org/drawingml/2006/wordprocessingDrawing" xmlns:w10="urn:schemas-microsoft-com:office:word" xmlns:w="http://schemas.openxmlformats.org/wordprocessingml/2006/main" xmlns:w14="http://schemas.microsoft.com/office/word/2010/wordml" xmlns:w15="http://schemas.microsoft.com/office/word/2012/wordml" xmlns:w16se="http://schemas.microsoft.com/office/word/2015/wordml/symex" xmlns:wpg="http://schemas.microsoft.com/office/word/2010/wordprocessingGroup" xmlns:wpi="http://schemas.microsoft.com/office/word/2010/wordprocessingInk" xmlns:wne="http://schemas.microsoft.com/office/word/2006/wordml" xmlns:wps="http://schemas.microsoft.com/office/word/2010/wordprocessingShape" mc:Ignorable="w14 w15 w16se wp14">
+<w:document xmlns:wpc="http://schemas.microsoft.com/office/word/2010/wordprocessingCanvas" xmlns:cx="http://schemas.microsoft.com/office/drawing/2014/chartex" xmlns:cx1="http://schemas.microsoft.com/office/drawing/2015/9/8/chartex" xmlns:cx2="http://schemas.microsoft.com/office/drawing/2015/10/21/chartex" xmlns:cx3="http://schemas.microsoft.com/office/drawing/2016/5/9/chartex" xmlns:cx4="http://schemas.microsoft.com/office/drawing/2016/5/10/chartex" xmlns:cx5="http://schemas.microsoft.com/office/drawing/2016/5/11/chartex" xmlns:cx6="http://schemas.microsoft.com/office/drawing/2016/5/12/chartex" xmlns:cx7="http://schemas.microsoft.com/office/drawing/2016/5/13/chartex" xmlns:cx8="http://schemas.microsoft.com/office/drawing/2016/5/14/chartex" xmlns:mc="http://schemas.openxmlformats.org/markup-compatibility/2006" xmlns:aink="http://schemas.microsoft.com/office/drawing/2016/ink" xmlns:am3d="http://schemas.microsoft.com/office/drawing/2017/model3d" xmlns:o="urn:schemas-microsoft-com:office:office" xmlns:r="http://schemas.openxmlformats.org/officeDocument/2006/relationships" xmlns:m="http://schemas.openxmlformats.org/officeDocument/2006/math" xmlns:v="urn:schemas-microsoft-com:vml" xmlns:wp14="http://schemas.microsoft.com/office/word/2010/wordprocessingDrawing" xmlns:wp="http://schemas.openxmlformats.org/drawingml/2006/wordprocessingDrawing" xmlns:w10="urn:schemas-microsoft-com:office:word" xmlns:w="http://schemas.openxmlformats.org/wordprocessingml/2006/main" xmlns:w14="http://schemas.microsoft.com/office/word/2010/wordml" xmlns:w15="http://schemas.microsoft.com/office/word/2012/wordml" xmlns:w16cid="http://schemas.microsoft.com/office/word/2016/wordml/cid" xmlns:w16se="http://schemas.microsoft.com/office/word/2015/wordml/symex" xmlns:wpg="http://schemas.microsoft.com/office/word/2010/wordprocessingGroup" xmlns:wpi="http://schemas.microsoft.com/office/word/2010/wordprocessingInk" xmlns:wne="http://schemas.microsoft.com/office/word/2006/wordml" xmlns:wps="http://schemas.microsoft.com/office/word/2010/wordprocessingShape" mc:Ignorable="w14 w15 w16se w16cid wp14">
   <w:body>
     <w:p>
       <w:pPr>
@@ -63,8 +63,6 @@
         </w:rPr>
         <w:t>0</w:t>
       </w:r>
-      <w:bookmarkStart w:id="0" w:name="_GoBack"/>
-      <w:bookmarkEnd w:id="0"/>
       <w:r>
         <w:rPr>
           <w:rFonts w:eastAsia="Times New Roman"/>
@@ -278,9 +276,11 @@
           <w:rFonts w:eastAsia="Times New Roman"/>
         </w:rPr>
       </w:pPr>
+      <w:proofErr w:type="spellStart"/>
       <w:r>
         <w:t>ANSICountyCode</w:t>
       </w:r>
+      <w:proofErr w:type="spellEnd"/>
     </w:p>
     <w:p>
       <w:r>
@@ -378,7 +378,15 @@
       </w:r>
       <w:r>
         <w:br/>
-        <w:t>New: Pattern [0-9]{5}</w:t>
+        <w:t>New: Pattern [0-</w:t>
+      </w:r>
+      <w:proofErr w:type="gramStart"/>
+      <w:r>
+        <w:t>9]{</w:t>
+      </w:r>
+      <w:proofErr w:type="gramEnd"/>
+      <w:r>
+        <w:t>5}</w:t>
       </w:r>
     </w:p>
     <w:tbl>
@@ -505,7 +513,15 @@
               <w:pStyle w:val="NoSpacing"/>
             </w:pPr>
             <w:r>
-              <w:t>EMS Agency Service Area County(ies)</w:t>
+              <w:t>EMS Agency Service Area County(</w:t>
+            </w:r>
+            <w:proofErr w:type="spellStart"/>
+            <w:r>
+              <w:t>ies</w:t>
+            </w:r>
+            <w:proofErr w:type="spellEnd"/>
+            <w:r>
+              <w:t>)</w:t>
             </w:r>
           </w:p>
         </w:tc>
@@ -894,9 +910,11 @@
           <w:rFonts w:eastAsia="Times New Roman"/>
         </w:rPr>
       </w:pPr>
+      <w:proofErr w:type="spellStart"/>
       <w:r>
         <w:t>ANSIStateCode</w:t>
       </w:r>
+      <w:proofErr w:type="spellEnd"/>
     </w:p>
     <w:p>
       <w:r>
@@ -994,7 +1012,15 @@
       </w:r>
       <w:r>
         <w:br/>
-        <w:t>New: Pattern [0-9]{2}</w:t>
+        <w:t>New: Pattern [0-</w:t>
+      </w:r>
+      <w:proofErr w:type="gramStart"/>
+      <w:r>
+        <w:t>9]{</w:t>
+      </w:r>
+      <w:proofErr w:type="gramEnd"/>
+      <w:r>
+        <w:t>2}</w:t>
       </w:r>
     </w:p>
     <w:tbl>
@@ -4312,7 +4338,27 @@
                 <w:sz w:val="18"/>
                 <w:szCs w:val="18"/>
               </w:rPr>
-              <w:t>2009 Advanced Emergency Medical Technician(AEMT)</w:t>
+              <w:t xml:space="preserve">2009 Advanced Emergency Medical </w:t>
+            </w:r>
+            <w:proofErr w:type="gramStart"/>
+            <w:r>
+              <w:rPr>
+                <w:rFonts w:cstheme="minorHAnsi"/>
+                <w:color w:val="000000"/>
+                <w:sz w:val="18"/>
+                <w:szCs w:val="18"/>
+              </w:rPr>
+              <w:t>Technician(</w:t>
+            </w:r>
+            <w:proofErr w:type="gramEnd"/>
+            <w:r>
+              <w:rPr>
+                <w:rFonts w:cstheme="minorHAnsi"/>
+                <w:color w:val="000000"/>
+                <w:sz w:val="18"/>
+                <w:szCs w:val="18"/>
+              </w:rPr>
+              <w:t>AEMT)</w:t>
             </w:r>
           </w:p>
         </w:tc>
@@ -4366,7 +4412,27 @@
                 <w:sz w:val="18"/>
                 <w:szCs w:val="18"/>
               </w:rPr>
-              <w:t>2009 Advanced Emergency Medical Technician(AEMT)</w:t>
+              <w:t xml:space="preserve">2009 Advanced Emergency Medical </w:t>
+            </w:r>
+            <w:proofErr w:type="gramStart"/>
+            <w:r>
+              <w:rPr>
+                <w:rFonts w:cstheme="minorHAnsi"/>
+                <w:color w:val="000000"/>
+                <w:sz w:val="18"/>
+                <w:szCs w:val="18"/>
+              </w:rPr>
+              <w:t>Technician(</w:t>
+            </w:r>
+            <w:proofErr w:type="gramEnd"/>
+            <w:r>
+              <w:rPr>
+                <w:rFonts w:cstheme="minorHAnsi"/>
+                <w:color w:val="000000"/>
+                <w:sz w:val="18"/>
+                <w:szCs w:val="18"/>
+              </w:rPr>
+              <w:t>AEMT)</w:t>
             </w:r>
           </w:p>
         </w:tc>
@@ -9837,6 +9903,7 @@
                 <w:szCs w:val="18"/>
               </w:rPr>
             </w:pPr>
+            <w:proofErr w:type="spellStart"/>
             <w:r>
               <w:rPr>
                 <w:rFonts w:cstheme="minorHAnsi"/>
@@ -9846,6 +9913,7 @@
               </w:rPr>
               <w:t>Portacath</w:t>
             </w:r>
+            <w:proofErr w:type="spellEnd"/>
           </w:p>
         </w:tc>
         <w:tc>
@@ -10893,7 +10961,23 @@
                 <w:rFonts w:eastAsia="Times New Roman" w:cs="Times New Roman"/>
                 <w:color w:val="000000"/>
               </w:rPr>
-              <w:t>[0-9]{9}</w:t>
+              <w:t>[0-</w:t>
+            </w:r>
+            <w:proofErr w:type="gramStart"/>
+            <w:r>
+              <w:rPr>
+                <w:rFonts w:eastAsia="Times New Roman" w:cs="Times New Roman"/>
+                <w:color w:val="000000"/>
+              </w:rPr>
+              <w:t>9]{</w:t>
+            </w:r>
+            <w:proofErr w:type="gramEnd"/>
+            <w:r>
+              <w:rPr>
+                <w:rFonts w:eastAsia="Times New Roman" w:cs="Times New Roman"/>
+                <w:color w:val="000000"/>
+              </w:rPr>
+              <w:t>9}</w:t>
             </w:r>
             <w:r>
               <w:rPr>
@@ -11457,7 +11541,15 @@
     </w:p>
     <w:p>
       <w:r>
-        <w:t>Moved outside of eAirway.ConfirmationGroup.</w:t>
+        <w:t xml:space="preserve">Moved outside of </w:t>
+      </w:r>
+      <w:proofErr w:type="spellStart"/>
+      <w:r>
+        <w:t>eAirway.ConfirmationGroup</w:t>
+      </w:r>
+      <w:proofErr w:type="spellEnd"/>
+      <w:r>
+        <w:t>.</w:t>
       </w:r>
     </w:p>
     <w:p>
@@ -11900,7 +11992,7 @@
           </w:tcPr>
           <w:p>
             <w:r>
-              <w:t>4219007</w:t>
+              <w:t>NV 7701003</w:t>
             </w:r>
           </w:p>
         </w:tc>
@@ -11910,7 +12002,7 @@
           </w:tcPr>
           <w:p>
             <w:r>
-              <w:t>Dead without Resuscitation Efforts (Black)</w:t>
+              <w:t>Not Recorded</w:t>
             </w:r>
           </w:p>
         </w:tc>
@@ -12290,6 +12382,8 @@
             </w:r>
           </w:p>
         </w:tc>
+        <w:bookmarkStart w:id="0" w:name="_GoBack"/>
+        <w:bookmarkEnd w:id="0"/>
       </w:tr>
       <w:tr>
         <w:trPr>
@@ -12565,7 +12659,7 @@
           </w:tcPr>
           <w:p>
             <w:r>
-              <w:t>Critical (Red)</w:t>
+              <w:t>Dead without Resuscitation Efforts (Black)</w:t>
             </w:r>
           </w:p>
         </w:tc>
@@ -12766,7 +12860,7 @@
 </file>
 
 <file path=word/endnotes.xml><?xml version="1.0" encoding="utf-8"?>
-<w:endnotes xmlns:wpc="http://schemas.microsoft.com/office/word/2010/wordprocessingCanvas" xmlns:cx="http://schemas.microsoft.com/office/drawing/2014/chartex" xmlns:cx1="http://schemas.microsoft.com/office/drawing/2015/9/8/chartex" xmlns:mc="http://schemas.openxmlformats.org/markup-compatibility/2006" xmlns:o="urn:schemas-microsoft-com:office:office" xmlns:r="http://schemas.openxmlformats.org/officeDocument/2006/relationships" xmlns:m="http://schemas.openxmlformats.org/officeDocument/2006/math" xmlns:v="urn:schemas-microsoft-com:vml" xmlns:wp14="http://schemas.microsoft.com/office/word/2010/wordprocessingDrawing" xmlns:wp="http://schemas.openxmlformats.org/drawingml/2006/wordprocessingDrawing" xmlns:w10="urn:schemas-microsoft-com:office:word" xmlns:w="http://schemas.openxmlformats.org/wordprocessingml/2006/main" xmlns:w14="http://schemas.microsoft.com/office/word/2010/wordml" xmlns:w15="http://schemas.microsoft.com/office/word/2012/wordml" xmlns:w16se="http://schemas.microsoft.com/office/word/2015/wordml/symex" xmlns:wpg="http://schemas.microsoft.com/office/word/2010/wordprocessingGroup" xmlns:wpi="http://schemas.microsoft.com/office/word/2010/wordprocessingInk" xmlns:wne="http://schemas.microsoft.com/office/word/2006/wordml" xmlns:wps="http://schemas.microsoft.com/office/word/2010/wordprocessingShape" mc:Ignorable="w14 w15 w16se wp14">
+<w:endnotes xmlns:wpc="http://schemas.microsoft.com/office/word/2010/wordprocessingCanvas" xmlns:cx="http://schemas.microsoft.com/office/drawing/2014/chartex" xmlns:cx1="http://schemas.microsoft.com/office/drawing/2015/9/8/chartex" xmlns:cx2="http://schemas.microsoft.com/office/drawing/2015/10/21/chartex" xmlns:cx3="http://schemas.microsoft.com/office/drawing/2016/5/9/chartex" xmlns:cx4="http://schemas.microsoft.com/office/drawing/2016/5/10/chartex" xmlns:cx5="http://schemas.microsoft.com/office/drawing/2016/5/11/chartex" xmlns:cx6="http://schemas.microsoft.com/office/drawing/2016/5/12/chartex" xmlns:cx7="http://schemas.microsoft.com/office/drawing/2016/5/13/chartex" xmlns:cx8="http://schemas.microsoft.com/office/drawing/2016/5/14/chartex" xmlns:mc="http://schemas.openxmlformats.org/markup-compatibility/2006" xmlns:aink="http://schemas.microsoft.com/office/drawing/2016/ink" xmlns:am3d="http://schemas.microsoft.com/office/drawing/2017/model3d" xmlns:o="urn:schemas-microsoft-com:office:office" xmlns:r="http://schemas.openxmlformats.org/officeDocument/2006/relationships" xmlns:m="http://schemas.openxmlformats.org/officeDocument/2006/math" xmlns:v="urn:schemas-microsoft-com:vml" xmlns:wp14="http://schemas.microsoft.com/office/word/2010/wordprocessingDrawing" xmlns:wp="http://schemas.openxmlformats.org/drawingml/2006/wordprocessingDrawing" xmlns:w10="urn:schemas-microsoft-com:office:word" xmlns:w="http://schemas.openxmlformats.org/wordprocessingml/2006/main" xmlns:w14="http://schemas.microsoft.com/office/word/2010/wordml" xmlns:w15="http://schemas.microsoft.com/office/word/2012/wordml" xmlns:w16cid="http://schemas.microsoft.com/office/word/2016/wordml/cid" xmlns:w16se="http://schemas.microsoft.com/office/word/2015/wordml/symex" xmlns:wpg="http://schemas.microsoft.com/office/word/2010/wordprocessingGroup" xmlns:wpi="http://schemas.microsoft.com/office/word/2010/wordprocessingInk" xmlns:wne="http://schemas.microsoft.com/office/word/2006/wordml" xmlns:wps="http://schemas.microsoft.com/office/word/2010/wordprocessingShape" mc:Ignorable="w14 w15 w16se w16cid wp14">
   <w:endnote w:type="separator" w:id="-1">
     <w:p>
       <w:pPr>
@@ -12791,7 +12885,7 @@
 </file>
 
 <file path=word/footer1.xml><?xml version="1.0" encoding="utf-8"?>
-<w:ftr xmlns:wpc="http://schemas.microsoft.com/office/word/2010/wordprocessingCanvas" xmlns:cx="http://schemas.microsoft.com/office/drawing/2014/chartex" xmlns:cx1="http://schemas.microsoft.com/office/drawing/2015/9/8/chartex" xmlns:mc="http://schemas.openxmlformats.org/markup-compatibility/2006" xmlns:o="urn:schemas-microsoft-com:office:office" xmlns:r="http://schemas.openxmlformats.org/officeDocument/2006/relationships" xmlns:m="http://schemas.openxmlformats.org/officeDocument/2006/math" xmlns:v="urn:schemas-microsoft-com:vml" xmlns:wp14="http://schemas.microsoft.com/office/word/2010/wordprocessingDrawing" xmlns:wp="http://schemas.openxmlformats.org/drawingml/2006/wordprocessingDrawing" xmlns:w10="urn:schemas-microsoft-com:office:word" xmlns:w="http://schemas.openxmlformats.org/wordprocessingml/2006/main" xmlns:w14="http://schemas.microsoft.com/office/word/2010/wordml" xmlns:w15="http://schemas.microsoft.com/office/word/2012/wordml" xmlns:w16se="http://schemas.microsoft.com/office/word/2015/wordml/symex" xmlns:wpg="http://schemas.microsoft.com/office/word/2010/wordprocessingGroup" xmlns:wpi="http://schemas.microsoft.com/office/word/2010/wordprocessingInk" xmlns:wne="http://schemas.microsoft.com/office/word/2006/wordml" xmlns:wps="http://schemas.microsoft.com/office/word/2010/wordprocessingShape" mc:Ignorable="w14 w15 w16se wp14">
+<w:ftr xmlns:wpc="http://schemas.microsoft.com/office/word/2010/wordprocessingCanvas" xmlns:cx="http://schemas.microsoft.com/office/drawing/2014/chartex" xmlns:cx1="http://schemas.microsoft.com/office/drawing/2015/9/8/chartex" xmlns:cx2="http://schemas.microsoft.com/office/drawing/2015/10/21/chartex" xmlns:cx3="http://schemas.microsoft.com/office/drawing/2016/5/9/chartex" xmlns:cx4="http://schemas.microsoft.com/office/drawing/2016/5/10/chartex" xmlns:cx5="http://schemas.microsoft.com/office/drawing/2016/5/11/chartex" xmlns:cx6="http://schemas.microsoft.com/office/drawing/2016/5/12/chartex" xmlns:cx7="http://schemas.microsoft.com/office/drawing/2016/5/13/chartex" xmlns:cx8="http://schemas.microsoft.com/office/drawing/2016/5/14/chartex" xmlns:mc="http://schemas.openxmlformats.org/markup-compatibility/2006" xmlns:aink="http://schemas.microsoft.com/office/drawing/2016/ink" xmlns:am3d="http://schemas.microsoft.com/office/drawing/2017/model3d" xmlns:o="urn:schemas-microsoft-com:office:office" xmlns:r="http://schemas.openxmlformats.org/officeDocument/2006/relationships" xmlns:m="http://schemas.openxmlformats.org/officeDocument/2006/math" xmlns:v="urn:schemas-microsoft-com:vml" xmlns:wp14="http://schemas.microsoft.com/office/word/2010/wordprocessingDrawing" xmlns:wp="http://schemas.openxmlformats.org/drawingml/2006/wordprocessingDrawing" xmlns:w10="urn:schemas-microsoft-com:office:word" xmlns:w="http://schemas.openxmlformats.org/wordprocessingml/2006/main" xmlns:w14="http://schemas.microsoft.com/office/word/2010/wordml" xmlns:w15="http://schemas.microsoft.com/office/word/2012/wordml" xmlns:w16cid="http://schemas.microsoft.com/office/word/2016/wordml/cid" xmlns:w16se="http://schemas.microsoft.com/office/word/2015/wordml/symex" xmlns:wpg="http://schemas.microsoft.com/office/word/2010/wordprocessingGroup" xmlns:wpi="http://schemas.microsoft.com/office/word/2010/wordprocessingInk" xmlns:wne="http://schemas.microsoft.com/office/word/2006/wordml" xmlns:wps="http://schemas.microsoft.com/office/word/2010/wordprocessingShape" mc:Ignorable="w14 w15 w16se w16cid wp14">
   <w:sdt>
     <w:sdtPr>
       <w:id w:val="1223571379"/>
@@ -12845,7 +12939,7 @@
 </file>
 
 <file path=word/footnotes.xml><?xml version="1.0" encoding="utf-8"?>
-<w:footnotes xmlns:wpc="http://schemas.microsoft.com/office/word/2010/wordprocessingCanvas" xmlns:cx="http://schemas.microsoft.com/office/drawing/2014/chartex" xmlns:cx1="http://schemas.microsoft.com/office/drawing/2015/9/8/chartex" xmlns:mc="http://schemas.openxmlformats.org/markup-compatibility/2006" xmlns:o="urn:schemas-microsoft-com:office:office" xmlns:r="http://schemas.openxmlformats.org/officeDocument/2006/relationships" xmlns:m="http://schemas.openxmlformats.org/officeDocument/2006/math" xmlns:v="urn:schemas-microsoft-com:vml" xmlns:wp14="http://schemas.microsoft.com/office/word/2010/wordprocessingDrawing" xmlns:wp="http://schemas.openxmlformats.org/drawingml/2006/wordprocessingDrawing" xmlns:w10="urn:schemas-microsoft-com:office:word" xmlns:w="http://schemas.openxmlformats.org/wordprocessingml/2006/main" xmlns:w14="http://schemas.microsoft.com/office/word/2010/wordml" xmlns:w15="http://schemas.microsoft.com/office/word/2012/wordml" xmlns:w16se="http://schemas.microsoft.com/office/word/2015/wordml/symex" xmlns:wpg="http://schemas.microsoft.com/office/word/2010/wordprocessingGroup" xmlns:wpi="http://schemas.microsoft.com/office/word/2010/wordprocessingInk" xmlns:wne="http://schemas.microsoft.com/office/word/2006/wordml" xmlns:wps="http://schemas.microsoft.com/office/word/2010/wordprocessingShape" mc:Ignorable="w14 w15 w16se wp14">
+<w:footnotes xmlns:wpc="http://schemas.microsoft.com/office/word/2010/wordprocessingCanvas" xmlns:cx="http://schemas.microsoft.com/office/drawing/2014/chartex" xmlns:cx1="http://schemas.microsoft.com/office/drawing/2015/9/8/chartex" xmlns:cx2="http://schemas.microsoft.com/office/drawing/2015/10/21/chartex" xmlns:cx3="http://schemas.microsoft.com/office/drawing/2016/5/9/chartex" xmlns:cx4="http://schemas.microsoft.com/office/drawing/2016/5/10/chartex" xmlns:cx5="http://schemas.microsoft.com/office/drawing/2016/5/11/chartex" xmlns:cx6="http://schemas.microsoft.com/office/drawing/2016/5/12/chartex" xmlns:cx7="http://schemas.microsoft.com/office/drawing/2016/5/13/chartex" xmlns:cx8="http://schemas.microsoft.com/office/drawing/2016/5/14/chartex" xmlns:mc="http://schemas.openxmlformats.org/markup-compatibility/2006" xmlns:aink="http://schemas.microsoft.com/office/drawing/2016/ink" xmlns:am3d="http://schemas.microsoft.com/office/drawing/2017/model3d" xmlns:o="urn:schemas-microsoft-com:office:office" xmlns:r="http://schemas.openxmlformats.org/officeDocument/2006/relationships" xmlns:m="http://schemas.openxmlformats.org/officeDocument/2006/math" xmlns:v="urn:schemas-microsoft-com:vml" xmlns:wp14="http://schemas.microsoft.com/office/word/2010/wordprocessingDrawing" xmlns:wp="http://schemas.openxmlformats.org/drawingml/2006/wordprocessingDrawing" xmlns:w10="urn:schemas-microsoft-com:office:word" xmlns:w="http://schemas.openxmlformats.org/wordprocessingml/2006/main" xmlns:w14="http://schemas.microsoft.com/office/word/2010/wordml" xmlns:w15="http://schemas.microsoft.com/office/word/2012/wordml" xmlns:w16cid="http://schemas.microsoft.com/office/word/2016/wordml/cid" xmlns:w16se="http://schemas.microsoft.com/office/word/2015/wordml/symex" xmlns:wpg="http://schemas.microsoft.com/office/word/2010/wordprocessingGroup" xmlns:wpi="http://schemas.microsoft.com/office/word/2010/wordprocessingInk" xmlns:wne="http://schemas.microsoft.com/office/word/2006/wordml" xmlns:wps="http://schemas.microsoft.com/office/word/2010/wordprocessingShape" mc:Ignorable="w14 w15 w16se w16cid wp14">
   <w:footnote w:type="separator" w:id="-1">
     <w:p>
       <w:pPr>
@@ -12870,7 +12964,7 @@
 </file>
 
 <file path=word/numbering.xml><?xml version="1.0" encoding="utf-8"?>
-<w:numbering xmlns:wpc="http://schemas.microsoft.com/office/word/2010/wordprocessingCanvas" xmlns:cx="http://schemas.microsoft.com/office/drawing/2014/chartex" xmlns:cx1="http://schemas.microsoft.com/office/drawing/2015/9/8/chartex" xmlns:mc="http://schemas.openxmlformats.org/markup-compatibility/2006" xmlns:o="urn:schemas-microsoft-com:office:office" xmlns:r="http://schemas.openxmlformats.org/officeDocument/2006/relationships" xmlns:m="http://schemas.openxmlformats.org/officeDocument/2006/math" xmlns:v="urn:schemas-microsoft-com:vml" xmlns:wp14="http://schemas.microsoft.com/office/word/2010/wordprocessingDrawing" xmlns:wp="http://schemas.openxmlformats.org/drawingml/2006/wordprocessingDrawing" xmlns:w10="urn:schemas-microsoft-com:office:word" xmlns:w="http://schemas.openxmlformats.org/wordprocessingml/2006/main" xmlns:w14="http://schemas.microsoft.com/office/word/2010/wordml" xmlns:w15="http://schemas.microsoft.com/office/word/2012/wordml" xmlns:w16se="http://schemas.microsoft.com/office/word/2015/wordml/symex" xmlns:wpg="http://schemas.microsoft.com/office/word/2010/wordprocessingGroup" xmlns:wpi="http://schemas.microsoft.com/office/word/2010/wordprocessingInk" xmlns:wne="http://schemas.microsoft.com/office/word/2006/wordml" xmlns:wps="http://schemas.microsoft.com/office/word/2010/wordprocessingShape" mc:Ignorable="w14 w15 w16se wp14">
+<w:numbering xmlns:wpc="http://schemas.microsoft.com/office/word/2010/wordprocessingCanvas" xmlns:cx="http://schemas.microsoft.com/office/drawing/2014/chartex" xmlns:cx1="http://schemas.microsoft.com/office/drawing/2015/9/8/chartex" xmlns:cx2="http://schemas.microsoft.com/office/drawing/2015/10/21/chartex" xmlns:cx3="http://schemas.microsoft.com/office/drawing/2016/5/9/chartex" xmlns:cx4="http://schemas.microsoft.com/office/drawing/2016/5/10/chartex" xmlns:cx5="http://schemas.microsoft.com/office/drawing/2016/5/11/chartex" xmlns:cx6="http://schemas.microsoft.com/office/drawing/2016/5/12/chartex" xmlns:cx7="http://schemas.microsoft.com/office/drawing/2016/5/13/chartex" xmlns:cx8="http://schemas.microsoft.com/office/drawing/2016/5/14/chartex" xmlns:mc="http://schemas.openxmlformats.org/markup-compatibility/2006" xmlns:aink="http://schemas.microsoft.com/office/drawing/2016/ink" xmlns:am3d="http://schemas.microsoft.com/office/drawing/2017/model3d" xmlns:o="urn:schemas-microsoft-com:office:office" xmlns:r="http://schemas.openxmlformats.org/officeDocument/2006/relationships" xmlns:m="http://schemas.openxmlformats.org/officeDocument/2006/math" xmlns:v="urn:schemas-microsoft-com:vml" xmlns:wp14="http://schemas.microsoft.com/office/word/2010/wordprocessingDrawing" xmlns:wp="http://schemas.openxmlformats.org/drawingml/2006/wordprocessingDrawing" xmlns:w10="urn:schemas-microsoft-com:office:word" xmlns:w="http://schemas.openxmlformats.org/wordprocessingml/2006/main" xmlns:w14="http://schemas.microsoft.com/office/word/2010/wordml" xmlns:w15="http://schemas.microsoft.com/office/word/2012/wordml" xmlns:w16cid="http://schemas.microsoft.com/office/word/2016/wordml/cid" xmlns:w16se="http://schemas.microsoft.com/office/word/2015/wordml/symex" xmlns:wpg="http://schemas.microsoft.com/office/word/2010/wordprocessingGroup" xmlns:wpi="http://schemas.microsoft.com/office/word/2010/wordprocessingInk" xmlns:wne="http://schemas.microsoft.com/office/word/2006/wordml" xmlns:wps="http://schemas.microsoft.com/office/word/2010/wordprocessingShape" mc:Ignorable="w14 w15 w16se w16cid wp14">
   <w:abstractNum w:abstractNumId="0" w15:restartNumberingAfterBreak="0">
     <w:nsid w:val="660B09E4"/>
     <w:multiLevelType w:val="hybridMultilevel"/>
@@ -12990,7 +13084,7 @@
 </file>
 
 <file path=word/styles.xml><?xml version="1.0" encoding="utf-8"?>
-<w:styles xmlns:mc="http://schemas.openxmlformats.org/markup-compatibility/2006" xmlns:r="http://schemas.openxmlformats.org/officeDocument/2006/relationships" xmlns:w="http://schemas.openxmlformats.org/wordprocessingml/2006/main" xmlns:w14="http://schemas.microsoft.com/office/word/2010/wordml" xmlns:w15="http://schemas.microsoft.com/office/word/2012/wordml" xmlns:w16se="http://schemas.microsoft.com/office/word/2015/wordml/symex" mc:Ignorable="w14 w15 w16se">
+<w:styles xmlns:mc="http://schemas.openxmlformats.org/markup-compatibility/2006" xmlns:r="http://schemas.openxmlformats.org/officeDocument/2006/relationships" xmlns:w="http://schemas.openxmlformats.org/wordprocessingml/2006/main" xmlns:w14="http://schemas.microsoft.com/office/word/2010/wordml" xmlns:w15="http://schemas.microsoft.com/office/word/2012/wordml" xmlns:w16cid="http://schemas.microsoft.com/office/word/2016/wordml/cid" xmlns:w16se="http://schemas.microsoft.com/office/word/2015/wordml/symex" mc:Ignorable="w14 w15 w16se w16cid">
   <w:docDefaults>
     <w:rPrDefault>
       <w:rPr>
@@ -13006,7 +13100,7 @@
       </w:pPr>
     </w:pPrDefault>
   </w:docDefaults>
-  <w:latentStyles w:defLockedState="0" w:defUIPriority="99" w:defSemiHidden="0" w:defUnhideWhenUsed="0" w:defQFormat="0" w:count="371">
+  <w:latentStyles w:defLockedState="0" w:defUIPriority="99" w:defSemiHidden="0" w:defUnhideWhenUsed="0" w:defQFormat="0" w:count="375">
     <w:lsdException w:name="Normal" w:uiPriority="0" w:qFormat="1"/>
     <w:lsdException w:name="heading 1" w:uiPriority="9" w:qFormat="1"/>
     <w:lsdException w:name="heading 2" w:semiHidden="1" w:uiPriority="9" w:unhideWhenUsed="1" w:qFormat="1"/>
@@ -13112,7 +13206,6 @@
     <w:lsdException w:name="HTML Sample" w:semiHidden="1" w:unhideWhenUsed="1"/>
     <w:lsdException w:name="HTML Typewriter" w:semiHidden="1" w:unhideWhenUsed="1"/>
     <w:lsdException w:name="HTML Variable" w:semiHidden="1" w:unhideWhenUsed="1"/>
-    <w:lsdException w:name="Normal Table" w:semiHidden="1" w:unhideWhenUsed="1"/>
     <w:lsdException w:name="annotation subject" w:semiHidden="1" w:unhideWhenUsed="1"/>
     <w:lsdException w:name="No List" w:semiHidden="1" w:unhideWhenUsed="1"/>
     <w:lsdException w:name="Outline List 1" w:semiHidden="1" w:unhideWhenUsed="1"/>
@@ -13156,10 +13249,8 @@
     <w:lsdException w:name="Table Elegant" w:semiHidden="1" w:unhideWhenUsed="1"/>
     <w:lsdException w:name="Table Professional" w:semiHidden="1" w:unhideWhenUsed="1"/>
     <w:lsdException w:name="Table Subtle 1" w:semiHidden="1" w:unhideWhenUsed="1"/>
-    <w:lsdException w:name="Table Subtle 2" w:semiHidden="1" w:unhideWhenUsed="1"/>
     <w:lsdException w:name="Table Web 1" w:semiHidden="1" w:unhideWhenUsed="1"/>
     <w:lsdException w:name="Table Web 2" w:semiHidden="1" w:unhideWhenUsed="1"/>
-    <w:lsdException w:name="Table Web 3" w:semiHidden="1" w:unhideWhenUsed="1"/>
     <w:lsdException w:name="Balloon Text" w:semiHidden="1" w:unhideWhenUsed="1"/>
     <w:lsdException w:name="Table Grid" w:uiPriority="39"/>
     <w:lsdException w:name="Table Theme" w:semiHidden="1" w:unhideWhenUsed="1"/>
@@ -13378,6 +13469,10 @@
     <w:lsdException w:name="List Table 5 Dark Accent 6" w:uiPriority="50"/>
     <w:lsdException w:name="List Table 6 Colorful Accent 6" w:uiPriority="51"/>
     <w:lsdException w:name="List Table 7 Colorful Accent 6" w:uiPriority="52"/>
+    <w:lsdException w:name="Mention" w:semiHidden="1" w:unhideWhenUsed="1"/>
+    <w:lsdException w:name="Smart Hyperlink" w:semiHidden="1" w:unhideWhenUsed="1"/>
+    <w:lsdException w:name="Hashtag" w:semiHidden="1" w:unhideWhenUsed="1"/>
+    <w:lsdException w:name="Unresolved Mention" w:semiHidden="1" w:unhideWhenUsed="1"/>
   </w:latentStyles>
   <w:style w:type="paragraph" w:default="1" w:styleId="Normal">
     <w:name w:val="Normal"/>
@@ -13598,8 +13693,8 @@
       <w:contextualSpacing/>
     </w:pPr>
   </w:style>
-  <w:style w:type="character" w:customStyle="1" w:styleId="UnresolvedMention">
-    <w:name w:val="Unresolved Mention"/>
+  <w:style w:type="character" w:customStyle="1" w:styleId="UnresolvedMention1">
+    <w:name w:val="Unresolved Mention1"/>
     <w:basedOn w:val="DefaultParagraphFont"/>
     <w:uiPriority w:val="99"/>
     <w:semiHidden/>

</xml_diff>